<commit_message>
quality metric/backtesting added for SMA, updated writeup
</commit_message>
<xml_diff>
--- a/WeeklyPlans/9-17.docx
+++ b/WeeklyPlans/9-17.docx
@@ -17,8 +17,59 @@
         </w:numPr>
       </w:pPr>
       <w:r>
-        <w:t xml:space="preserve">PRIORITY – figure out how to compare strategies against baseline </w:t>
-      </w:r>
+        <w:t>PRIORITY – figure out how to compare strategies against baseline</w:t>
+      </w:r>
+    </w:p>
+    <w:p>
+      <w:pPr>
+        <w:pStyle w:val="ListParagraph"/>
+        <w:numPr>
+          <w:ilvl w:val="1"/>
+          <w:numId w:val="1"/>
+        </w:numPr>
+      </w:pPr>
+      <w:proofErr w:type="spellStart"/>
+      <w:r>
+        <w:t>Zipline</w:t>
+      </w:r>
+      <w:proofErr w:type="spellEnd"/>
+      <w:r>
+        <w:t xml:space="preserve"> </w:t>
+      </w:r>
+    </w:p>
+    <w:p>
+      <w:pPr>
+        <w:pStyle w:val="ListParagraph"/>
+        <w:numPr>
+          <w:ilvl w:val="1"/>
+          <w:numId w:val="1"/>
+        </w:numPr>
+      </w:pPr>
+      <w:proofErr w:type="spellStart"/>
+      <w:r>
+        <w:t>Quantopian</w:t>
+      </w:r>
+      <w:proofErr w:type="spellEnd"/>
+      <w:r>
+        <w:t xml:space="preserve"> </w:t>
+      </w:r>
+      <w:r>
+        <w:t xml:space="preserve"> </w:t>
+      </w:r>
+    </w:p>
+    <w:p>
+      <w:pPr>
+        <w:pStyle w:val="ListParagraph"/>
+        <w:numPr>
+          <w:ilvl w:val="1"/>
+          <w:numId w:val="1"/>
+        </w:numPr>
+      </w:pPr>
+      <w:proofErr w:type="spellStart"/>
+      <w:r>
+        <w:t>Pyalgotrade</w:t>
+      </w:r>
+      <w:proofErr w:type="spellEnd"/>
     </w:p>
     <w:p>
       <w:pPr>
@@ -29,19 +80,7 @@
         </w:numPr>
       </w:pPr>
       <w:r>
-        <w:t>Add config file for hiding API key</w:t>
-      </w:r>
-    </w:p>
-    <w:p>
-      <w:pPr>
-        <w:pStyle w:val="ListParagraph"/>
-        <w:numPr>
-          <w:ilvl w:val="1"/>
-          <w:numId w:val="1"/>
-        </w:numPr>
-      </w:pPr>
-      <w:r>
-        <w:t>Best way to do this?</w:t>
+        <w:t xml:space="preserve">SMA - </w:t>
       </w:r>
       <w:bookmarkStart w:id="0" w:name="_GoBack"/>
       <w:bookmarkEnd w:id="0"/>
@@ -55,7 +94,43 @@
         </w:numPr>
       </w:pPr>
       <w:r>
-        <w:t xml:space="preserve">Grab data into csv file – pointless to keep downloading </w:t>
+        <w:t xml:space="preserve">Add </w:t>
+      </w:r>
+      <w:proofErr w:type="spellStart"/>
+      <w:r>
+        <w:t>config</w:t>
+      </w:r>
+      <w:proofErr w:type="spellEnd"/>
+      <w:r>
+        <w:t xml:space="preserve"> file for hiding API key</w:t>
+      </w:r>
+    </w:p>
+    <w:p>
+      <w:pPr>
+        <w:pStyle w:val="ListParagraph"/>
+        <w:numPr>
+          <w:ilvl w:val="1"/>
+          <w:numId w:val="1"/>
+        </w:numPr>
+      </w:pPr>
+      <w:r>
+        <w:t>Best way to do this?</w:t>
+      </w:r>
+      <w:r>
+        <w:t xml:space="preserve"> </w:t>
+      </w:r>
+      <w:proofErr w:type="gramStart"/>
+      <w:r>
+        <w:t>- .</w:t>
+      </w:r>
+      <w:proofErr w:type="spellStart"/>
+      <w:r>
+        <w:t>gitignore</w:t>
+      </w:r>
+      <w:proofErr w:type="spellEnd"/>
+      <w:proofErr w:type="gramEnd"/>
+      <w:r>
+        <w:t xml:space="preserve"> </w:t>
       </w:r>
     </w:p>
     <w:p>
@@ -67,6 +142,51 @@
         </w:numPr>
       </w:pPr>
       <w:r>
+        <w:t xml:space="preserve">Grab data into </w:t>
+      </w:r>
+      <w:proofErr w:type="spellStart"/>
+      <w:r>
+        <w:t>csv</w:t>
+      </w:r>
+      <w:proofErr w:type="spellEnd"/>
+      <w:r>
+        <w:t xml:space="preserve"> file – pointless to keep downloading </w:t>
+      </w:r>
+    </w:p>
+    <w:p>
+      <w:pPr>
+        <w:pStyle w:val="ListParagraph"/>
+        <w:numPr>
+          <w:ilvl w:val="1"/>
+          <w:numId w:val="1"/>
+        </w:numPr>
+      </w:pPr>
+      <w:proofErr w:type="spellStart"/>
+      <w:r>
+        <w:t>Df</w:t>
+      </w:r>
+      <w:proofErr w:type="spellEnd"/>
+      <w:r>
+        <w:t xml:space="preserve"> to </w:t>
+      </w:r>
+      <w:proofErr w:type="spellStart"/>
+      <w:r>
+        <w:t>csv</w:t>
+      </w:r>
+      <w:proofErr w:type="spellEnd"/>
+      <w:r>
+        <w:t xml:space="preserve"> </w:t>
+      </w:r>
+    </w:p>
+    <w:p>
+      <w:pPr>
+        <w:pStyle w:val="ListParagraph"/>
+        <w:numPr>
+          <w:ilvl w:val="0"/>
+          <w:numId w:val="1"/>
+        </w:numPr>
+      </w:pPr>
+      <w:r>
         <w:t>Investigate EMA – Exponential Moving Average</w:t>
       </w:r>
     </w:p>
@@ -130,7 +250,65 @@
         </w:numPr>
       </w:pPr>
       <w:r>
-        <w:t>Google finance – should work but perhaps bc of colgate wifi?</w:t>
+        <w:t xml:space="preserve">Google finance – should work but perhaps </w:t>
+      </w:r>
+      <w:proofErr w:type="spellStart"/>
+      <w:proofErr w:type="gramStart"/>
+      <w:r>
+        <w:t>bc</w:t>
+      </w:r>
+      <w:proofErr w:type="spellEnd"/>
+      <w:proofErr w:type="gramEnd"/>
+      <w:r>
+        <w:t xml:space="preserve"> of </w:t>
+      </w:r>
+      <w:proofErr w:type="spellStart"/>
+      <w:r>
+        <w:t>colgate</w:t>
+      </w:r>
+      <w:proofErr w:type="spellEnd"/>
+      <w:r>
+        <w:t xml:space="preserve"> </w:t>
+      </w:r>
+      <w:proofErr w:type="spellStart"/>
+      <w:r>
+        <w:t>wifi</w:t>
+      </w:r>
+      <w:proofErr w:type="spellEnd"/>
+      <w:r>
+        <w:t>?</w:t>
+      </w:r>
+    </w:p>
+    <w:p>
+      <w:pPr>
+        <w:pStyle w:val="ListParagraph"/>
+        <w:numPr>
+          <w:ilvl w:val="2"/>
+          <w:numId w:val="1"/>
+        </w:numPr>
+      </w:pPr>
+      <w:r>
+        <w:t xml:space="preserve">VPN through </w:t>
+      </w:r>
+      <w:proofErr w:type="spellStart"/>
+      <w:r>
+        <w:t>colgate</w:t>
+      </w:r>
+      <w:proofErr w:type="spellEnd"/>
+      <w:r>
+        <w:t xml:space="preserve"> and then try</w:t>
+      </w:r>
+    </w:p>
+    <w:p>
+      <w:pPr>
+        <w:pStyle w:val="ListParagraph"/>
+        <w:numPr>
+          <w:ilvl w:val="2"/>
+          <w:numId w:val="1"/>
+        </w:numPr>
+      </w:pPr>
+      <w:r>
+        <w:t>Talk to Aaron</w:t>
       </w:r>
     </w:p>
     <w:p>

</xml_diff>